<commit_message>
Time log formatted and created
</commit_message>
<xml_diff>
--- a/Documentation/Time estimates.docx
+++ b/Documentation/Time estimates.docx
@@ -4,47 +4,498 @@
   <w:body>
     <w:p>
       <w:r>
-        <w:t>Time estimates:</w:t>
+        <w:t xml:space="preserve">Time </w:t>
+      </w:r>
+      <w:r>
+        <w:t>estimation:</w:t>
       </w:r>
     </w:p>
+    <w:tbl>
+      <w:tblPr>
+        <w:tblStyle w:val="TableGrid"/>
+        <w:tblW w:w="0" w:type="auto"/>
+        <w:tblLook w:val="04A0" w:firstRow="1" w:lastRow="0" w:firstColumn="1" w:lastColumn="0" w:noHBand="0" w:noVBand="1"/>
+      </w:tblPr>
+      <w:tblGrid>
+        <w:gridCol w:w="3116"/>
+        <w:gridCol w:w="3117"/>
+        <w:gridCol w:w="3117"/>
+      </w:tblGrid>
+      <w:tr>
+        <w:tc>
+          <w:tcPr>
+            <w:tcW w:w="3116" w:type="dxa"/>
+          </w:tcPr>
+          <w:p>
+            <w:r>
+              <w:t>Task</w:t>
+            </w:r>
+          </w:p>
+        </w:tc>
+        <w:tc>
+          <w:tcPr>
+            <w:tcW w:w="3117" w:type="dxa"/>
+          </w:tcPr>
+          <w:p>
+            <w:r>
+              <w:t>Time Estimate</w:t>
+            </w:r>
+          </w:p>
+        </w:tc>
+        <w:tc>
+          <w:tcPr>
+            <w:tcW w:w="3117" w:type="dxa"/>
+          </w:tcPr>
+          <w:p>
+            <w:r>
+              <w:t>Person Responsible</w:t>
+            </w:r>
+          </w:p>
+        </w:tc>
+      </w:tr>
+      <w:tr>
+        <w:tc>
+          <w:tcPr>
+            <w:tcW w:w="3116" w:type="dxa"/>
+          </w:tcPr>
+          <w:p>
+            <w:r>
+              <w:t>Documentation (System Requirements, design paradigm, Software architecture, UML modeling, and design patterns documents)</w:t>
+            </w:r>
+          </w:p>
+        </w:tc>
+        <w:tc>
+          <w:tcPr>
+            <w:tcW w:w="3117" w:type="dxa"/>
+          </w:tcPr>
+          <w:p>
+            <w:r>
+              <w:t>4 hours</w:t>
+            </w:r>
+          </w:p>
+        </w:tc>
+        <w:tc>
+          <w:tcPr>
+            <w:tcW w:w="3117" w:type="dxa"/>
+          </w:tcPr>
+          <w:p>
+            <w:r>
+              <w:t>Amanda Nelson</w:t>
+            </w:r>
+          </w:p>
+        </w:tc>
+      </w:tr>
+      <w:tr>
+        <w:tc>
+          <w:tcPr>
+            <w:tcW w:w="3116" w:type="dxa"/>
+          </w:tcPr>
+          <w:p>
+            <w:r>
+              <w:t>Documentation (Code comments/HTML generation)</w:t>
+            </w:r>
+          </w:p>
+        </w:tc>
+        <w:tc>
+          <w:tcPr>
+            <w:tcW w:w="3117" w:type="dxa"/>
+          </w:tcPr>
+          <w:p>
+            <w:r>
+              <w:t>1 hour</w:t>
+            </w:r>
+          </w:p>
+        </w:tc>
+        <w:tc>
+          <w:tcPr>
+            <w:tcW w:w="3117" w:type="dxa"/>
+          </w:tcPr>
+          <w:p>
+            <w:r>
+              <w:t>Reece Matthews</w:t>
+            </w:r>
+          </w:p>
+        </w:tc>
+      </w:tr>
+      <w:tr>
+        <w:tc>
+          <w:tcPr>
+            <w:tcW w:w="3116" w:type="dxa"/>
+          </w:tcPr>
+          <w:p>
+            <w:r>
+              <w:t>Initial Course Implementation</w:t>
+            </w:r>
+          </w:p>
+        </w:tc>
+        <w:tc>
+          <w:tcPr>
+            <w:tcW w:w="3117" w:type="dxa"/>
+          </w:tcPr>
+          <w:p>
+            <w:r>
+              <w:t>2 hours</w:t>
+            </w:r>
+          </w:p>
+        </w:tc>
+        <w:tc>
+          <w:tcPr>
+            <w:tcW w:w="3117" w:type="dxa"/>
+          </w:tcPr>
+          <w:p>
+            <w:r>
+              <w:t>Celia Babst</w:t>
+            </w:r>
+          </w:p>
+        </w:tc>
+      </w:tr>
+      <w:tr>
+        <w:tc>
+          <w:tcPr>
+            <w:tcW w:w="3116" w:type="dxa"/>
+          </w:tcPr>
+          <w:p>
+            <w:r>
+              <w:t>Character Movement Implementation</w:t>
+            </w:r>
+          </w:p>
+        </w:tc>
+        <w:tc>
+          <w:tcPr>
+            <w:tcW w:w="3117" w:type="dxa"/>
+          </w:tcPr>
+          <w:p>
+            <w:r>
+              <w:t>3 hours</w:t>
+            </w:r>
+          </w:p>
+        </w:tc>
+        <w:tc>
+          <w:tcPr>
+            <w:tcW w:w="3117" w:type="dxa"/>
+          </w:tcPr>
+          <w:p>
+            <w:r>
+              <w:t>Kevin Carlson</w:t>
+            </w:r>
+          </w:p>
+        </w:tc>
+      </w:tr>
+      <w:tr>
+        <w:tc>
+          <w:tcPr>
+            <w:tcW w:w="3116" w:type="dxa"/>
+          </w:tcPr>
+          <w:p>
+            <w:r>
+              <w:t>Obstacle Implementation</w:t>
+            </w:r>
+          </w:p>
+        </w:tc>
+        <w:tc>
+          <w:tcPr>
+            <w:tcW w:w="3117" w:type="dxa"/>
+          </w:tcPr>
+          <w:p>
+            <w:r>
+              <w:t>3 hours</w:t>
+            </w:r>
+          </w:p>
+        </w:tc>
+        <w:tc>
+          <w:tcPr>
+            <w:tcW w:w="3117" w:type="dxa"/>
+          </w:tcPr>
+          <w:p>
+            <w:r>
+              <w:t>Reece Matthews</w:t>
+            </w:r>
+          </w:p>
+        </w:tc>
+      </w:tr>
+      <w:tr>
+        <w:tc>
+          <w:tcPr>
+            <w:tcW w:w="3116" w:type="dxa"/>
+          </w:tcPr>
+          <w:p>
+            <w:r>
+              <w:t>Winning/Finish Line Implementation</w:t>
+            </w:r>
+          </w:p>
+        </w:tc>
+        <w:tc>
+          <w:tcPr>
+            <w:tcW w:w="3117" w:type="dxa"/>
+          </w:tcPr>
+          <w:p>
+            <w:r>
+              <w:t>3 hours</w:t>
+            </w:r>
+          </w:p>
+        </w:tc>
+        <w:tc>
+          <w:tcPr>
+            <w:tcW w:w="3117" w:type="dxa"/>
+          </w:tcPr>
+          <w:p>
+            <w:r>
+              <w:t>Kayton Froeschl</w:t>
+            </w:r>
+          </w:p>
+        </w:tc>
+      </w:tr>
+      <w:tr>
+        <w:tc>
+          <w:tcPr>
+            <w:tcW w:w="3116" w:type="dxa"/>
+          </w:tcPr>
+          <w:p>
+            <w:r>
+              <w:t>Team Meetings</w:t>
+            </w:r>
+          </w:p>
+        </w:tc>
+        <w:tc>
+          <w:tcPr>
+            <w:tcW w:w="3117" w:type="dxa"/>
+          </w:tcPr>
+          <w:p>
+            <w:r>
+              <w:t>5 hours</w:t>
+            </w:r>
+          </w:p>
+        </w:tc>
+        <w:tc>
+          <w:tcPr>
+            <w:tcW w:w="3117" w:type="dxa"/>
+          </w:tcPr>
+          <w:p>
+            <w:r>
+              <w:t>Entire Team</w:t>
+            </w:r>
+          </w:p>
+        </w:tc>
+      </w:tr>
+    </w:tbl>
+    <w:p/>
     <w:p>
       <w:r>
-        <w:t xml:space="preserve">Documentation (papers) 3-4 hours -&gt; </w:t>
+        <w:t>Daily Time Log</w:t>
       </w:r>
       <w:r>
-        <w:t>Amanda</w:t>
+        <w:t>:</w:t>
       </w:r>
     </w:p>
-    <w:p>
-      <w:r>
-        <w:t>Meeting time 5 hours -&gt; Everyone</w:t>
-      </w:r>
-    </w:p>
-    <w:p>
-      <w:r>
-        <w:t>Course 2 hrs -&gt; Celia</w:t>
-      </w:r>
-    </w:p>
-    <w:p>
-      <w:r>
-        <w:t>Code Documentation 1 hour -&gt; Reece</w:t>
-      </w:r>
-    </w:p>
-    <w:p>
-      <w:r>
-        <w:t>Character Movement 3 hours-&gt; Kevin</w:t>
-      </w:r>
-    </w:p>
-    <w:p>
-      <w:r>
-        <w:t>Obstacles 3 hours-&gt; Reece</w:t>
-      </w:r>
-    </w:p>
-    <w:p>
-      <w:r>
-        <w:t>Winning 3 hours -&gt; Kayton</w:t>
-      </w:r>
-    </w:p>
+    <w:tbl>
+      <w:tblPr>
+        <w:tblStyle w:val="TableGrid"/>
+        <w:tblW w:w="0" w:type="auto"/>
+        <w:tblLook w:val="04A0" w:firstRow="1" w:lastRow="0" w:firstColumn="1" w:lastColumn="0" w:noHBand="0" w:noVBand="1"/>
+      </w:tblPr>
+      <w:tblGrid>
+        <w:gridCol w:w="3116"/>
+        <w:gridCol w:w="3117"/>
+        <w:gridCol w:w="3117"/>
+      </w:tblGrid>
+      <w:tr>
+        <w:tc>
+          <w:tcPr>
+            <w:tcW w:w="3116" w:type="dxa"/>
+          </w:tcPr>
+          <w:p>
+            <w:r>
+              <w:t>Task</w:t>
+            </w:r>
+          </w:p>
+        </w:tc>
+        <w:tc>
+          <w:tcPr>
+            <w:tcW w:w="3117" w:type="dxa"/>
+          </w:tcPr>
+          <w:p>
+            <w:r>
+              <w:t>Time Spent</w:t>
+            </w:r>
+          </w:p>
+        </w:tc>
+        <w:tc>
+          <w:tcPr>
+            <w:tcW w:w="3117" w:type="dxa"/>
+          </w:tcPr>
+          <w:p>
+            <w:r>
+              <w:t>Person</w:t>
+            </w:r>
+          </w:p>
+        </w:tc>
+      </w:tr>
+      <w:tr>
+        <w:tc>
+          <w:tcPr>
+            <w:tcW w:w="3116" w:type="dxa"/>
+          </w:tcPr>
+          <w:p>
+            <w:r>
+              <w:t>Meeting to divide workload</w:t>
+            </w:r>
+          </w:p>
+        </w:tc>
+        <w:tc>
+          <w:tcPr>
+            <w:tcW w:w="3117" w:type="dxa"/>
+          </w:tcPr>
+          <w:p>
+            <w:r>
+              <w:t>.5 hours</w:t>
+            </w:r>
+          </w:p>
+        </w:tc>
+        <w:tc>
+          <w:tcPr>
+            <w:tcW w:w="3117" w:type="dxa"/>
+          </w:tcPr>
+          <w:p>
+            <w:r>
+              <w:t>Entire Team</w:t>
+            </w:r>
+          </w:p>
+        </w:tc>
+      </w:tr>
+      <w:tr>
+        <w:tc>
+          <w:tcPr>
+            <w:tcW w:w="3116" w:type="dxa"/>
+          </w:tcPr>
+          <w:p>
+            <w:r>
+              <w:t>Created Time Estimation Document</w:t>
+            </w:r>
+          </w:p>
+        </w:tc>
+        <w:tc>
+          <w:tcPr>
+            <w:tcW w:w="3117" w:type="dxa"/>
+          </w:tcPr>
+          <w:p>
+            <w:r>
+              <w:t>.25 hours</w:t>
+            </w:r>
+          </w:p>
+        </w:tc>
+        <w:tc>
+          <w:tcPr>
+            <w:tcW w:w="3117" w:type="dxa"/>
+          </w:tcPr>
+          <w:p>
+            <w:r>
+              <w:t>Amanda Nelson</w:t>
+            </w:r>
+          </w:p>
+        </w:tc>
+      </w:tr>
+      <w:tr>
+        <w:tc>
+          <w:tcPr>
+            <w:tcW w:w="3116" w:type="dxa"/>
+          </w:tcPr>
+          <w:p/>
+        </w:tc>
+        <w:tc>
+          <w:tcPr>
+            <w:tcW w:w="3117" w:type="dxa"/>
+          </w:tcPr>
+          <w:p/>
+        </w:tc>
+        <w:tc>
+          <w:tcPr>
+            <w:tcW w:w="3117" w:type="dxa"/>
+          </w:tcPr>
+          <w:p/>
+        </w:tc>
+      </w:tr>
+      <w:tr>
+        <w:tc>
+          <w:tcPr>
+            <w:tcW w:w="3116" w:type="dxa"/>
+          </w:tcPr>
+          <w:p/>
+        </w:tc>
+        <w:tc>
+          <w:tcPr>
+            <w:tcW w:w="3117" w:type="dxa"/>
+          </w:tcPr>
+          <w:p/>
+        </w:tc>
+        <w:tc>
+          <w:tcPr>
+            <w:tcW w:w="3117" w:type="dxa"/>
+          </w:tcPr>
+          <w:p/>
+        </w:tc>
+      </w:tr>
+      <w:tr>
+        <w:tc>
+          <w:tcPr>
+            <w:tcW w:w="3116" w:type="dxa"/>
+          </w:tcPr>
+          <w:p/>
+        </w:tc>
+        <w:tc>
+          <w:tcPr>
+            <w:tcW w:w="3117" w:type="dxa"/>
+          </w:tcPr>
+          <w:p/>
+        </w:tc>
+        <w:tc>
+          <w:tcPr>
+            <w:tcW w:w="3117" w:type="dxa"/>
+          </w:tcPr>
+          <w:p/>
+        </w:tc>
+      </w:tr>
+      <w:tr>
+        <w:tc>
+          <w:tcPr>
+            <w:tcW w:w="3116" w:type="dxa"/>
+          </w:tcPr>
+          <w:p/>
+        </w:tc>
+        <w:tc>
+          <w:tcPr>
+            <w:tcW w:w="3117" w:type="dxa"/>
+          </w:tcPr>
+          <w:p/>
+        </w:tc>
+        <w:tc>
+          <w:tcPr>
+            <w:tcW w:w="3117" w:type="dxa"/>
+          </w:tcPr>
+          <w:p/>
+        </w:tc>
+      </w:tr>
+      <w:tr>
+        <w:tc>
+          <w:tcPr>
+            <w:tcW w:w="3116" w:type="dxa"/>
+          </w:tcPr>
+          <w:p/>
+        </w:tc>
+        <w:tc>
+          <w:tcPr>
+            <w:tcW w:w="3117" w:type="dxa"/>
+          </w:tcPr>
+          <w:p/>
+        </w:tc>
+        <w:tc>
+          <w:tcPr>
+            <w:tcW w:w="3117" w:type="dxa"/>
+          </w:tcPr>
+          <w:p/>
+        </w:tc>
+      </w:tr>
+    </w:tbl>
+    <w:p/>
     <w:p/>
     <w:sectPr>
       <w:pgSz w:w="12240" w:h="15840"/>
@@ -482,6 +933,25 @@
     <w:semiHidden/>
     <w:unhideWhenUsed/>
   </w:style>
+  <w:style w:type="table" w:styleId="TableGrid">
+    <w:name w:val="Table Grid"/>
+    <w:basedOn w:val="TableNormal"/>
+    <w:uiPriority w:val="39"/>
+    <w:rsid w:val="007E7400"/>
+    <w:pPr>
+      <w:spacing w:after="0" w:line="240" w:lineRule="auto"/>
+    </w:pPr>
+    <w:tblPr>
+      <w:tblBorders>
+        <w:top w:val="single" w:sz="4" w:space="0" w:color="auto"/>
+        <w:left w:val="single" w:sz="4" w:space="0" w:color="auto"/>
+        <w:bottom w:val="single" w:sz="4" w:space="0" w:color="auto"/>
+        <w:right w:val="single" w:sz="4" w:space="0" w:color="auto"/>
+        <w:insideH w:val="single" w:sz="4" w:space="0" w:color="auto"/>
+        <w:insideV w:val="single" w:sz="4" w:space="0" w:color="auto"/>
+      </w:tblBorders>
+    </w:tblPr>
+  </w:style>
 </w:styles>
 </file>
 

</xml_diff>